<commit_message>
Modif 3C : personnage
</commit_message>
<xml_diff>
--- a/Docs/3C/3C.docx
+++ b/Docs/3C/3C.docx
@@ -15,15 +15,7 @@
     <w:p/>
     <w:p>
       <w:r>
-        <w:t xml:space="preserve">CONTROL : ZQSD – déplacement case par case (Avancer, Reculer, </w:t>
-      </w:r>
-      <w:proofErr w:type="spellStart"/>
-      <w:r>
-        <w:t>strafs</w:t>
-      </w:r>
-      <w:proofErr w:type="spellEnd"/>
-      <w:r>
-        <w:t xml:space="preserve"> côtés)</w:t>
+        <w:t>CONTROL : ZQSD – déplacement case par case (Avancer, Reculer, strafs côtés)</w:t>
       </w:r>
     </w:p>
     <w:p>
@@ -47,83 +39,146 @@
       <w:r>
         <w:t xml:space="preserve">CHARACTER : </w:t>
       </w:r>
+      <w:r>
+        <w:t>Wilfried Clifford Turner, 35</w:t>
+      </w:r>
+      <w:r>
+        <w:t xml:space="preserve"> ans, est un d</w:t>
+      </w:r>
+      <w:r>
+        <w:t>étective privé. Il y a 5 ans</w:t>
+      </w:r>
+      <w:r>
+        <w:t xml:space="preserve">, </w:t>
+      </w:r>
+      <w:r>
+        <w:t>Il</w:t>
+      </w:r>
+      <w:r>
+        <w:t xml:space="preserve"> a été victime d’un </w:t>
+      </w:r>
+      <w:r>
+        <w:t>accident</w:t>
+      </w:r>
+      <w:r>
+        <w:t xml:space="preserve"> qui l’</w:t>
+      </w:r>
+      <w:r>
+        <w:t>as</w:t>
+      </w:r>
+      <w:r>
+        <w:t xml:space="preserve"> </w:t>
+      </w:r>
+      <w:r>
+        <w:t>plongé</w:t>
+      </w:r>
+      <w:r>
+        <w:t xml:space="preserve"> dans </w:t>
+      </w:r>
+      <w:r>
+        <w:t>un coma</w:t>
+      </w:r>
+      <w:r>
+        <w:t xml:space="preserve"> </w:t>
+      </w:r>
+      <w:r>
+        <w:t>et</w:t>
+      </w:r>
+      <w:r>
+        <w:t xml:space="preserve"> </w:t>
+      </w:r>
+      <w:r>
+        <w:t xml:space="preserve">qui à causer </w:t>
+      </w:r>
+      <w:r>
+        <w:t xml:space="preserve">la perte de son bras. </w:t>
+      </w:r>
+      <w:r>
+        <w:t>En se réveillant, il avait reçu comme « cadeau »</w:t>
+      </w:r>
+      <w:r>
+        <w:t>,</w:t>
+      </w:r>
+      <w:r>
+        <w:t xml:space="preserve"> un bras mécanique.</w:t>
+      </w:r>
+      <w:r>
+        <w:t xml:space="preserve"> Et i</w:t>
+      </w:r>
+      <w:r>
+        <w:t>l n’est pas le seul.</w:t>
+      </w:r>
+      <w:r>
+        <w:t xml:space="preserve"> </w:t>
+      </w:r>
+      <w:r>
+        <w:t xml:space="preserve">Ce bras à un lien avec </w:t>
+      </w:r>
+      <w:r>
+        <w:t>le</w:t>
+      </w:r>
+      <w:r>
+        <w:t xml:space="preserve"> métabolisme. </w:t>
+      </w:r>
+      <w:r>
+        <w:t>Wilfried</w:t>
+      </w:r>
+      <w:r>
+        <w:t xml:space="preserve"> </w:t>
+      </w:r>
+      <w:r>
+        <w:t xml:space="preserve">s’affaiblit </w:t>
+      </w:r>
+      <w:r>
+        <w:t>peu à peu</w:t>
+      </w:r>
+      <w:r>
+        <w:t>.</w:t>
+      </w:r>
+      <w:r>
+        <w:t xml:space="preserve"> Il a </w:t>
+      </w:r>
+      <w:r>
+        <w:t>tout fait pour devenir détective</w:t>
+      </w:r>
       <w:bookmarkStart w:id="0" w:name="_GoBack"/>
-      <w:r>
-        <w:t>Andrew Perkins, 39 ans, est un d</w:t>
-      </w:r>
-      <w:r>
-        <w:t>étective privé. Il y a 5 ans</w:t>
-      </w:r>
-      <w:r>
-        <w:t xml:space="preserve">, </w:t>
-      </w:r>
-      <w:r>
-        <w:t>Il</w:t>
-      </w:r>
-      <w:r>
-        <w:t xml:space="preserve"> a été victime d’un </w:t>
-      </w:r>
-      <w:r>
-        <w:t>accident</w:t>
-      </w:r>
-      <w:r>
-        <w:t xml:space="preserve"> qui l’</w:t>
-      </w:r>
-      <w:r>
-        <w:t>as</w:t>
+      <w:bookmarkEnd w:id="0"/>
+      <w:r>
+        <w:t>. Il</w:t>
       </w:r>
       <w:r>
         <w:t xml:space="preserve"> </w:t>
       </w:r>
       <w:r>
-        <w:t>plongé</w:t>
-      </w:r>
-      <w:r>
-        <w:t xml:space="preserve"> dans </w:t>
-      </w:r>
-      <w:r>
-        <w:t>un coma</w:t>
+        <w:t>décide d’</w:t>
+      </w:r>
+      <w:r>
+        <w:t>enquêter</w:t>
       </w:r>
       <w:r>
         <w:t xml:space="preserve"> </w:t>
       </w:r>
       <w:r>
-        <w:t>et</w:t>
+        <w:t>et de trouver des réponses</w:t>
+      </w:r>
+      <w:r>
+        <w:t xml:space="preserve"> sur la greffe qui lui a été fait</w:t>
+      </w:r>
+      <w:r>
+        <w:t>e</w:t>
+      </w:r>
+      <w:r>
+        <w:t>.</w:t>
       </w:r>
       <w:r>
         <w:t xml:space="preserve"> </w:t>
       </w:r>
       <w:r>
-        <w:t xml:space="preserve">qui à causer </w:t>
-      </w:r>
-      <w:r>
-        <w:t xml:space="preserve">la perte de son bras. </w:t>
-      </w:r>
-      <w:r>
-        <w:t>En se réveillant, il avait reçu comme « cadeau »</w:t>
-      </w:r>
-      <w:r>
-        <w:t>,</w:t>
-      </w:r>
-      <w:r>
-        <w:t xml:space="preserve"> un bras mécanique. </w:t>
-      </w:r>
-      <w:r>
-        <w:t xml:space="preserve">Ce bras à un lien avec </w:t>
-      </w:r>
-      <w:r>
-        <w:t xml:space="preserve">son métabolisme. Andrew s’affaiblit </w:t>
-      </w:r>
-      <w:r>
-        <w:t>peu à peu. La seule chose qu’il sait, c’est le nom gravé de l’entreprise sur son bras. Il a tout fait pour devenir enquêteur. Enfin, il décide d’espionner et de trouver des réponses sur s</w:t>
-      </w:r>
-      <w:r>
-        <w:t xml:space="preserve">on bras et sur cette entreprise : </w:t>
-      </w:r>
-      <w:r>
-        <w:t>ASTRATE VAPORA</w:t>
-      </w:r>
-      <w:bookmarkEnd w:id="0"/>
+        <w:t>Il trouve plusieurs pistes et décide de commencer par l’entreprise :</w:t>
+      </w:r>
+      <w:r>
+        <w:t xml:space="preserve"> Astrote Vapora.</w:t>
+      </w:r>
     </w:p>
     <w:p>
       <w:r>

</xml_diff>